<commit_message>
two categories added to excel
</commit_message>
<xml_diff>
--- a/SkinImageAI_RawPictures_Notes.docx
+++ b/SkinImageAI_RawPictures_Notes.docx
@@ -324,18 +324,26 @@
         <w:rPr>
           <w:rFonts w:ascii="Times New Roman" w:hAnsi="Times New Roman" w:cs="Times New Roman"/>
         </w:rPr>
-        <w:t>-Allergic dermatitis</w:t>
-      </w:r>
-    </w:p>
-    <w:p>
-      <w:pPr>
-        <w:rPr>
-          <w:rFonts w:ascii="Times New Roman" w:hAnsi="Times New Roman" w:cs="Times New Roman"/>
-        </w:rPr>
-      </w:pPr>
-      <w:r>
-        <w:rPr>
-          <w:rFonts w:ascii="Times New Roman" w:hAnsi="Times New Roman" w:cs="Times New Roman"/>
+        <w:t>-</w:t>
+      </w:r>
+      <w:r>
+        <w:rPr>
+          <w:rFonts w:ascii="Times New Roman" w:hAnsi="Times New Roman" w:cs="Times New Roman"/>
+          <w:highlight w:val="yellow"/>
+        </w:rPr>
+        <w:t>Allergic dermatitis</w:t>
+      </w:r>
+    </w:p>
+    <w:p>
+      <w:pPr>
+        <w:rPr>
+          <w:rFonts w:ascii="Times New Roman" w:hAnsi="Times New Roman" w:cs="Times New Roman"/>
+        </w:rPr>
+      </w:pPr>
+      <w:r>
+        <w:rPr>
+          <w:rFonts w:ascii="Times New Roman" w:hAnsi="Times New Roman" w:cs="Times New Roman"/>
+          <w:highlight w:val="yellow"/>
         </w:rPr>
         <w:t>-Irritant dermatitis</w:t>
       </w:r>
@@ -349,6 +357,244 @@
       <w:r>
         <w:rPr>
           <w:rFonts w:ascii="Times New Roman" w:hAnsi="Times New Roman" w:cs="Times New Roman"/>
+          <w:highlight w:val="yellow"/>
+        </w:rPr>
+        <w:t>-Urticaria</w:t>
+      </w:r>
+    </w:p>
+    <w:p>
+      <w:pPr>
+        <w:rPr>
+          <w:rFonts w:ascii="Times New Roman" w:hAnsi="Times New Roman" w:cs="Times New Roman"/>
+        </w:rPr>
+      </w:pPr>
+      <w:r>
+        <w:rPr>
+          <w:rFonts w:ascii="Times New Roman" w:hAnsi="Times New Roman" w:cs="Times New Roman"/>
+          <w:highlight w:val="yellow"/>
+        </w:rPr>
+        <w:t>-Angioedema</w:t>
+      </w:r>
+    </w:p>
+    <w:p>
+      <w:pPr>
+        <w:rPr>
+          <w:rFonts w:ascii="Times New Roman" w:hAnsi="Times New Roman" w:cs="Times New Roman"/>
+        </w:rPr>
+      </w:pPr>
+    </w:p>
+    <w:p>
+      <w:pPr>
+        <w:rPr>
+          <w:rFonts w:ascii="Times New Roman" w:hAnsi="Times New Roman" w:cs="Times New Roman"/>
+          <w:i/>
+          <w:iCs/>
+        </w:rPr>
+      </w:pPr>
+      <w:r>
+        <w:rPr>
+          <w:rFonts w:ascii="Times New Roman" w:hAnsi="Times New Roman" w:cs="Times New Roman"/>
+          <w:i/>
+          <w:iCs/>
+        </w:rPr>
+        <w:t>Infections</w:t>
+      </w:r>
+    </w:p>
+    <w:p>
+      <w:pPr>
+        <w:rPr>
+          <w:rFonts w:ascii="Times New Roman" w:hAnsi="Times New Roman" w:cs="Times New Roman"/>
+        </w:rPr>
+      </w:pPr>
+      <w:r>
+        <w:rPr>
+          <w:rFonts w:ascii="Times New Roman" w:hAnsi="Times New Roman" w:cs="Times New Roman"/>
+        </w:rPr>
+        <w:t>-Shingles</w:t>
+      </w:r>
+    </w:p>
+    <w:p>
+      <w:pPr>
+        <w:rPr>
+          <w:rFonts w:ascii="Times New Roman" w:hAnsi="Times New Roman" w:cs="Times New Roman"/>
+        </w:rPr>
+      </w:pPr>
+      <w:r>
+        <w:rPr>
+          <w:rFonts w:ascii="Times New Roman" w:hAnsi="Times New Roman" w:cs="Times New Roman"/>
+        </w:rPr>
+        <w:t>-Verruca vulgaris</w:t>
+      </w:r>
+    </w:p>
+    <w:p>
+      <w:pPr>
+        <w:rPr>
+          <w:rFonts w:ascii="Times New Roman" w:hAnsi="Times New Roman" w:cs="Times New Roman"/>
+        </w:rPr>
+      </w:pPr>
+      <w:r>
+        <w:rPr>
+          <w:rFonts w:ascii="Times New Roman" w:hAnsi="Times New Roman" w:cs="Times New Roman"/>
+        </w:rPr>
+        <w:t>-Condyloma accuminata</w:t>
+      </w:r>
+    </w:p>
+    <w:p>
+      <w:pPr>
+        <w:rPr>
+          <w:rFonts w:ascii="Times New Roman" w:hAnsi="Times New Roman" w:cs="Times New Roman"/>
+        </w:rPr>
+      </w:pPr>
+      <w:r>
+        <w:rPr>
+          <w:rFonts w:ascii="Times New Roman" w:hAnsi="Times New Roman" w:cs="Times New Roman"/>
+        </w:rPr>
+        <w:t>-Cellulitis</w:t>
+      </w:r>
+    </w:p>
+    <w:p>
+      <w:pPr>
+        <w:rPr>
+          <w:rFonts w:ascii="Times New Roman" w:hAnsi="Times New Roman" w:cs="Times New Roman"/>
+        </w:rPr>
+      </w:pPr>
+      <w:r>
+        <w:rPr>
+          <w:rFonts w:ascii="Times New Roman" w:hAnsi="Times New Roman" w:cs="Times New Roman"/>
+        </w:rPr>
+        <w:t>-Folliculitis</w:t>
+      </w:r>
+    </w:p>
+    <w:p>
+      <w:pPr>
+        <w:rPr>
+          <w:rFonts w:ascii="Times New Roman" w:hAnsi="Times New Roman" w:cs="Times New Roman"/>
+        </w:rPr>
+      </w:pPr>
+    </w:p>
+    <w:p>
+      <w:pPr>
+        <w:rPr>
+          <w:rFonts w:ascii="Times New Roman" w:hAnsi="Times New Roman" w:cs="Times New Roman"/>
+          <w:i/>
+          <w:iCs/>
+        </w:rPr>
+      </w:pPr>
+      <w:r>
+        <w:rPr>
+          <w:rFonts w:ascii="Times New Roman" w:hAnsi="Times New Roman" w:cs="Times New Roman"/>
+          <w:i/>
+          <w:iCs/>
+        </w:rPr>
+        <w:t>Wounds</w:t>
+      </w:r>
+    </w:p>
+    <w:p>
+      <w:pPr>
+        <w:rPr>
+          <w:rFonts w:ascii="Times New Roman" w:hAnsi="Times New Roman" w:cs="Times New Roman"/>
+        </w:rPr>
+      </w:pPr>
+      <w:r>
+        <w:rPr>
+          <w:rFonts w:ascii="Times New Roman" w:hAnsi="Times New Roman" w:cs="Times New Roman"/>
+        </w:rPr>
+        <w:t>-Venous ulcer</w:t>
+      </w:r>
+    </w:p>
+    <w:p>
+      <w:pPr>
+        <w:rPr>
+          <w:rFonts w:ascii="Times New Roman" w:hAnsi="Times New Roman" w:cs="Times New Roman"/>
+        </w:rPr>
+      </w:pPr>
+      <w:r>
+        <w:rPr>
+          <w:rFonts w:ascii="Times New Roman" w:hAnsi="Times New Roman" w:cs="Times New Roman"/>
+        </w:rPr>
+        <w:t>-Diabetic ulcer</w:t>
+      </w:r>
+    </w:p>
+    <w:p>
+      <w:pPr>
+        <w:rPr>
+          <w:rFonts w:ascii="Times New Roman" w:hAnsi="Times New Roman" w:cs="Times New Roman"/>
+        </w:rPr>
+      </w:pPr>
+      <w:r>
+        <w:rPr>
+          <w:rFonts w:ascii="Times New Roman" w:hAnsi="Times New Roman" w:cs="Times New Roman"/>
+        </w:rPr>
+        <w:t>-Pressure ulcer</w:t>
+      </w:r>
+    </w:p>
+    <w:p>
+      <w:pPr>
+        <w:rPr>
+          <w:rFonts w:ascii="Times New Roman" w:hAnsi="Times New Roman" w:cs="Times New Roman"/>
+        </w:rPr>
+      </w:pPr>
+      <w:r>
+        <w:rPr>
+          <w:rFonts w:ascii="Times New Roman" w:hAnsi="Times New Roman" w:cs="Times New Roman"/>
+        </w:rPr>
+        <w:t>-Hidradenitis suppurativa</w:t>
+      </w:r>
+    </w:p>
+    <w:p>
+      <w:pPr>
+        <w:rPr>
+          <w:rFonts w:ascii="Times New Roman" w:hAnsi="Times New Roman" w:cs="Times New Roman"/>
+        </w:rPr>
+      </w:pPr>
+      <w:r>
+        <w:rPr>
+          <w:rFonts w:ascii="Times New Roman" w:hAnsi="Times New Roman" w:cs="Times New Roman"/>
+        </w:rPr>
+        <w:t>-Pyoderma gangrenosum</w:t>
+      </w:r>
+    </w:p>
+    <w:p>
+      <w:pPr>
+        <w:rPr>
+          <w:rFonts w:ascii="Times New Roman" w:hAnsi="Times New Roman" w:cs="Times New Roman"/>
+        </w:rPr>
+      </w:pPr>
+    </w:p>
+    <w:p>
+      <w:pPr>
+        <w:rPr>
+          <w:rFonts w:ascii="Times New Roman" w:hAnsi="Times New Roman" w:cs="Times New Roman"/>
+        </w:rPr>
+      </w:pPr>
+    </w:p>
+    <w:p>
+      <w:pPr>
+        <w:rPr>
+          <w:rFonts w:ascii="Times New Roman" w:hAnsi="Times New Roman" w:cs="Times New Roman"/>
+          <w:i/>
+          <w:iCs/>
+        </w:rPr>
+      </w:pPr>
+      <w:r>
+        <w:rPr>
+          <w:rFonts w:ascii="Times New Roman" w:hAnsi="Times New Roman" w:cs="Times New Roman"/>
+          <w:i/>
+          <w:iCs/>
+        </w:rPr>
+        <w:t>Pediatrics</w:t>
+      </w:r>
+    </w:p>
+    <w:p>
+      <w:pPr>
+        <w:rPr>
+          <w:rFonts w:ascii="Times New Roman" w:hAnsi="Times New Roman" w:cs="Times New Roman"/>
+          <w:highlight w:val="yellow"/>
+        </w:rPr>
+      </w:pPr>
+      <w:r>
+        <w:rPr>
+          <w:rFonts w:ascii="Times New Roman" w:hAnsi="Times New Roman" w:cs="Times New Roman"/>
         </w:rPr>
         <w:t>-</w:t>
       </w:r>
@@ -357,259 +603,20 @@
           <w:rFonts w:ascii="Times New Roman" w:hAnsi="Times New Roman" w:cs="Times New Roman"/>
           <w:highlight w:val="yellow"/>
         </w:rPr>
-        <w:t>Urticaria</w:t>
-      </w:r>
-    </w:p>
-    <w:p>
-      <w:pPr>
-        <w:rPr>
-          <w:rFonts w:ascii="Times New Roman" w:hAnsi="Times New Roman" w:cs="Times New Roman"/>
-        </w:rPr>
-      </w:pPr>
-      <w:r>
-        <w:rPr>
-          <w:rFonts w:ascii="Times New Roman" w:hAnsi="Times New Roman" w:cs="Times New Roman"/>
-        </w:rPr>
-        <w:t>-</w:t>
-      </w:r>
-      <w:r>
-        <w:rPr>
-          <w:rFonts w:ascii="Times New Roman" w:hAnsi="Times New Roman" w:cs="Times New Roman"/>
-        </w:rPr>
-        <w:t>Angioedema</w:t>
-      </w:r>
-    </w:p>
-    <w:p>
-      <w:pPr>
-        <w:rPr>
-          <w:rFonts w:ascii="Times New Roman" w:hAnsi="Times New Roman" w:cs="Times New Roman"/>
-        </w:rPr>
-      </w:pPr>
-    </w:p>
-    <w:p>
-      <w:pPr>
-        <w:rPr>
-          <w:rFonts w:ascii="Times New Roman" w:hAnsi="Times New Roman" w:cs="Times New Roman"/>
-          <w:i/>
-          <w:iCs/>
-        </w:rPr>
-      </w:pPr>
-      <w:r>
-        <w:rPr>
-          <w:rFonts w:ascii="Times New Roman" w:hAnsi="Times New Roman" w:cs="Times New Roman"/>
-          <w:i/>
-          <w:iCs/>
-        </w:rPr>
-        <w:t>Infections</w:t>
-      </w:r>
-    </w:p>
-    <w:p>
-      <w:pPr>
-        <w:rPr>
-          <w:rFonts w:ascii="Times New Roman" w:hAnsi="Times New Roman" w:cs="Times New Roman"/>
-        </w:rPr>
-      </w:pPr>
-      <w:r>
-        <w:rPr>
-          <w:rFonts w:ascii="Times New Roman" w:hAnsi="Times New Roman" w:cs="Times New Roman"/>
-        </w:rPr>
-        <w:t>-Shingles</w:t>
-      </w:r>
-    </w:p>
-    <w:p>
-      <w:pPr>
-        <w:rPr>
-          <w:rFonts w:ascii="Times New Roman" w:hAnsi="Times New Roman" w:cs="Times New Roman"/>
-        </w:rPr>
-      </w:pPr>
-      <w:r>
-        <w:rPr>
-          <w:rFonts w:ascii="Times New Roman" w:hAnsi="Times New Roman" w:cs="Times New Roman"/>
-        </w:rPr>
-        <w:t>-Verruca vulgaris</w:t>
-      </w:r>
-    </w:p>
-    <w:p>
-      <w:pPr>
-        <w:rPr>
-          <w:rFonts w:ascii="Times New Roman" w:hAnsi="Times New Roman" w:cs="Times New Roman"/>
-        </w:rPr>
-      </w:pPr>
-      <w:r>
-        <w:rPr>
-          <w:rFonts w:ascii="Times New Roman" w:hAnsi="Times New Roman" w:cs="Times New Roman"/>
-        </w:rPr>
-        <w:t>-Condyloma accuminata</w:t>
-      </w:r>
-    </w:p>
-    <w:p>
-      <w:pPr>
-        <w:rPr>
-          <w:rFonts w:ascii="Times New Roman" w:hAnsi="Times New Roman" w:cs="Times New Roman"/>
-        </w:rPr>
-      </w:pPr>
-      <w:r>
-        <w:rPr>
-          <w:rFonts w:ascii="Times New Roman" w:hAnsi="Times New Roman" w:cs="Times New Roman"/>
-        </w:rPr>
-        <w:t>-Cellulitis</w:t>
-      </w:r>
-    </w:p>
-    <w:p>
-      <w:pPr>
-        <w:rPr>
-          <w:rFonts w:ascii="Times New Roman" w:hAnsi="Times New Roman" w:cs="Times New Roman"/>
-        </w:rPr>
-      </w:pPr>
-      <w:r>
-        <w:rPr>
-          <w:rFonts w:ascii="Times New Roman" w:hAnsi="Times New Roman" w:cs="Times New Roman"/>
-        </w:rPr>
-        <w:t>-Folliculitis</w:t>
-      </w:r>
-    </w:p>
-    <w:p>
-      <w:pPr>
-        <w:rPr>
-          <w:rFonts w:ascii="Times New Roman" w:hAnsi="Times New Roman" w:cs="Times New Roman"/>
-        </w:rPr>
-      </w:pPr>
-    </w:p>
-    <w:p>
-      <w:pPr>
-        <w:rPr>
-          <w:rFonts w:ascii="Times New Roman" w:hAnsi="Times New Roman" w:cs="Times New Roman"/>
-          <w:i/>
-          <w:iCs/>
-        </w:rPr>
-      </w:pPr>
-      <w:r>
-        <w:rPr>
-          <w:rFonts w:ascii="Times New Roman" w:hAnsi="Times New Roman" w:cs="Times New Roman"/>
-          <w:i/>
-          <w:iCs/>
-        </w:rPr>
-        <w:t>Wounds</w:t>
-      </w:r>
-    </w:p>
-    <w:p>
-      <w:pPr>
-        <w:rPr>
-          <w:rFonts w:ascii="Times New Roman" w:hAnsi="Times New Roman" w:cs="Times New Roman"/>
-        </w:rPr>
-      </w:pPr>
-      <w:r>
-        <w:rPr>
-          <w:rFonts w:ascii="Times New Roman" w:hAnsi="Times New Roman" w:cs="Times New Roman"/>
-        </w:rPr>
-        <w:t>-Venous ulcer</w:t>
-      </w:r>
-    </w:p>
-    <w:p>
-      <w:pPr>
-        <w:rPr>
-          <w:rFonts w:ascii="Times New Roman" w:hAnsi="Times New Roman" w:cs="Times New Roman"/>
-        </w:rPr>
-      </w:pPr>
-      <w:r>
-        <w:rPr>
-          <w:rFonts w:ascii="Times New Roman" w:hAnsi="Times New Roman" w:cs="Times New Roman"/>
-        </w:rPr>
-        <w:t>-Diabetic ulcer</w:t>
-      </w:r>
-    </w:p>
-    <w:p>
-      <w:pPr>
-        <w:rPr>
-          <w:rFonts w:ascii="Times New Roman" w:hAnsi="Times New Roman" w:cs="Times New Roman"/>
-        </w:rPr>
-      </w:pPr>
-      <w:r>
-        <w:rPr>
-          <w:rFonts w:ascii="Times New Roman" w:hAnsi="Times New Roman" w:cs="Times New Roman"/>
-        </w:rPr>
-        <w:t>-Pressure ulcer</w:t>
-      </w:r>
-    </w:p>
-    <w:p>
-      <w:pPr>
-        <w:rPr>
-          <w:rFonts w:ascii="Times New Roman" w:hAnsi="Times New Roman" w:cs="Times New Roman"/>
-        </w:rPr>
-      </w:pPr>
-      <w:r>
-        <w:rPr>
-          <w:rFonts w:ascii="Times New Roman" w:hAnsi="Times New Roman" w:cs="Times New Roman"/>
-        </w:rPr>
-        <w:t>-Hidradenitis suppurativa</w:t>
-      </w:r>
-    </w:p>
-    <w:p>
-      <w:pPr>
-        <w:rPr>
-          <w:rFonts w:ascii="Times New Roman" w:hAnsi="Times New Roman" w:cs="Times New Roman"/>
-        </w:rPr>
-      </w:pPr>
-      <w:r>
-        <w:rPr>
-          <w:rFonts w:ascii="Times New Roman" w:hAnsi="Times New Roman" w:cs="Times New Roman"/>
-        </w:rPr>
-        <w:t>-Pyoderma gangrenosum</w:t>
-      </w:r>
-    </w:p>
-    <w:p>
-      <w:pPr>
-        <w:rPr>
-          <w:rFonts w:ascii="Times New Roman" w:hAnsi="Times New Roman" w:cs="Times New Roman"/>
-        </w:rPr>
-      </w:pPr>
-    </w:p>
-    <w:p>
-      <w:pPr>
-        <w:rPr>
-          <w:rFonts w:ascii="Times New Roman" w:hAnsi="Times New Roman" w:cs="Times New Roman"/>
-        </w:rPr>
-      </w:pPr>
-    </w:p>
-    <w:p>
-      <w:pPr>
-        <w:rPr>
-          <w:rFonts w:ascii="Times New Roman" w:hAnsi="Times New Roman" w:cs="Times New Roman"/>
-          <w:i/>
-          <w:iCs/>
-        </w:rPr>
-      </w:pPr>
-      <w:r>
-        <w:rPr>
-          <w:rFonts w:ascii="Times New Roman" w:hAnsi="Times New Roman" w:cs="Times New Roman"/>
-          <w:i/>
-          <w:iCs/>
-        </w:rPr>
-        <w:t>Pediatrics</w:t>
-      </w:r>
-    </w:p>
-    <w:p>
-      <w:pPr>
-        <w:rPr>
-          <w:rFonts w:ascii="Times New Roman" w:hAnsi="Times New Roman" w:cs="Times New Roman"/>
-        </w:rPr>
-      </w:pPr>
-      <w:r>
-        <w:rPr>
-          <w:rFonts w:ascii="Times New Roman" w:hAnsi="Times New Roman" w:cs="Times New Roman"/>
-        </w:rPr>
-        <w:t>-Impetigo</w:t>
-      </w:r>
-    </w:p>
-    <w:p>
-      <w:pPr>
-        <w:rPr>
-          <w:rFonts w:ascii="Times New Roman" w:hAnsi="Times New Roman" w:cs="Times New Roman"/>
-        </w:rPr>
-      </w:pPr>
-      <w:r>
-        <w:rPr>
-          <w:rFonts w:ascii="Times New Roman" w:hAnsi="Times New Roman" w:cs="Times New Roman"/>
+        <w:t>Impetigo</w:t>
+      </w:r>
+    </w:p>
+    <w:p>
+      <w:pPr>
+        <w:rPr>
+          <w:rFonts w:ascii="Times New Roman" w:hAnsi="Times New Roman" w:cs="Times New Roman"/>
+          <w:highlight w:val="yellow"/>
+        </w:rPr>
+      </w:pPr>
+      <w:r>
+        <w:rPr>
+          <w:rFonts w:ascii="Times New Roman" w:hAnsi="Times New Roman" w:cs="Times New Roman"/>
+          <w:highlight w:val="yellow"/>
         </w:rPr>
         <w:t>-Molluscum contagiosum</w:t>
       </w:r>
@@ -618,11 +625,13 @@
       <w:pPr>
         <w:rPr>
           <w:rFonts w:ascii="Times New Roman" w:hAnsi="Times New Roman" w:cs="Times New Roman"/>
-        </w:rPr>
-      </w:pPr>
-      <w:r>
-        <w:rPr>
-          <w:rFonts w:ascii="Times New Roman" w:hAnsi="Times New Roman" w:cs="Times New Roman"/>
+          <w:highlight w:val="yellow"/>
+        </w:rPr>
+      </w:pPr>
+      <w:r>
+        <w:rPr>
+          <w:rFonts w:ascii="Times New Roman" w:hAnsi="Times New Roman" w:cs="Times New Roman"/>
+          <w:highlight w:val="yellow"/>
         </w:rPr>
         <w:t>-Acne</w:t>
       </w:r>
@@ -631,11 +640,13 @@
       <w:pPr>
         <w:rPr>
           <w:rFonts w:ascii="Times New Roman" w:hAnsi="Times New Roman" w:cs="Times New Roman"/>
-        </w:rPr>
-      </w:pPr>
-      <w:r>
-        <w:rPr>
-          <w:rFonts w:ascii="Times New Roman" w:hAnsi="Times New Roman" w:cs="Times New Roman"/>
+          <w:highlight w:val="yellow"/>
+        </w:rPr>
+      </w:pPr>
+      <w:r>
+        <w:rPr>
+          <w:rFonts w:ascii="Times New Roman" w:hAnsi="Times New Roman" w:cs="Times New Roman"/>
+          <w:highlight w:val="yellow"/>
         </w:rPr>
         <w:t>-Seborrheic dermatitis</w:t>
       </w:r>
@@ -649,8 +660,15 @@
       <w:r>
         <w:rPr>
           <w:rFonts w:ascii="Times New Roman" w:hAnsi="Times New Roman" w:cs="Times New Roman"/>
-        </w:rPr>
-        <w:t xml:space="preserve">-Coxsackievirus/ hand food mouth </w:t>
+          <w:highlight w:val="yellow"/>
+        </w:rPr>
+        <w:t>-Coxsackievirus/ hand food mouth</w:t>
+      </w:r>
+      <w:r>
+        <w:rPr>
+          <w:rFonts w:ascii="Times New Roman" w:hAnsi="Times New Roman" w:cs="Times New Roman"/>
+        </w:rPr>
+        <w:t xml:space="preserve"> </w:t>
       </w:r>
     </w:p>
     <w:p>
@@ -887,21 +905,7 @@
             <w:rStyle w:val="Hyperlink"/>
             <w:rFonts w:ascii="Times New Roman" w:hAnsi="Times New Roman" w:cs="Times New Roman"/>
           </w:rPr>
-          <w:t>https://www.firstderm.com/ai-der</w:t>
-        </w:r>
-        <w:r>
-          <w:rPr>
-            <w:rStyle w:val="Hyperlink"/>
-            <w:rFonts w:ascii="Times New Roman" w:hAnsi="Times New Roman" w:cs="Times New Roman"/>
-          </w:rPr>
-          <w:t>m</w:t>
-        </w:r>
-        <w:r>
-          <w:rPr>
-            <w:rStyle w:val="Hyperlink"/>
-            <w:rFonts w:ascii="Times New Roman" w:hAnsi="Times New Roman" w:cs="Times New Roman"/>
-          </w:rPr>
-          <w:t>atology/</w:t>
+          <w:t>https://www.firstderm.com/ai-dermatology/</w:t>
         </w:r>
       </w:hyperlink>
       <w:r>

</xml_diff>